<commit_message>
add dicussion to text.  Also other tables and figs to text folder
</commit_message>
<xml_diff>
--- a/text/spotReport2017.docx
+++ b/text/spotReport2017.docx
@@ -4350,13 +4350,15 @@
         <w:jc w:val="center"/>
         <w:rPr>
           <w:rFonts w:ascii="Times New Roman" w:hAnsi="Times New Roman" w:cs="Times New Roman"/>
-          <w:sz w:val="24"/>
-          <w:szCs w:val="24"/>
-        </w:rPr>
-      </w:pPr>
-      <w:r>
-        <w:rPr>
-          <w:rFonts w:ascii="Times New Roman" w:hAnsi="Times New Roman" w:cs="Times New Roman"/>
+          <w:b/>
+          <w:sz w:val="24"/>
+          <w:szCs w:val="24"/>
+        </w:rPr>
+      </w:pPr>
+      <w:r>
+        <w:rPr>
+          <w:rFonts w:ascii="Times New Roman" w:hAnsi="Times New Roman" w:cs="Times New Roman"/>
+          <w:b/>
           <w:sz w:val="24"/>
           <w:szCs w:val="24"/>
         </w:rPr>
@@ -5246,17 +5248,7 @@
           <w:sz w:val="24"/>
           <w:szCs w:val="24"/>
         </w:rPr>
-        <w:t xml:space="preserve">).  </w:t>
-      </w:r>
-      <w:bookmarkStart w:id="0" w:name="_GoBack"/>
-      <w:bookmarkEnd w:id="0"/>
-      <w:r>
-        <w:rPr>
-          <w:rFonts w:ascii="Times New Roman" w:hAnsi="Times New Roman" w:cs="Times New Roman"/>
-          <w:sz w:val="24"/>
-          <w:szCs w:val="24"/>
-        </w:rPr>
-        <w:t xml:space="preserve"> The smallest recorded female was 34mm</w:t>
+        <w:t>).   The smallest recorded female was 34mm</w:t>
       </w:r>
       <w:r>
         <w:rPr>
@@ -5430,299 +5422,307 @@
           <w:sz w:val="24"/>
           <w:szCs w:val="24"/>
         </w:rPr>
+        <w:t xml:space="preserve">Area 1 </w:t>
+      </w:r>
+    </w:p>
+    <w:p>
+      <w:pPr>
+        <w:contextualSpacing/>
+        <w:rPr>
+          <w:rFonts w:ascii="Times New Roman" w:hAnsi="Times New Roman" w:cs="Times New Roman"/>
+          <w:i/>
+          <w:sz w:val="24"/>
+          <w:szCs w:val="24"/>
+          <w:u w:val="single"/>
+        </w:rPr>
+      </w:pPr>
+      <w:r>
+        <w:rPr>
+          <w:rFonts w:ascii="Times New Roman" w:hAnsi="Times New Roman" w:cs="Times New Roman"/>
+          <w:i/>
+          <w:sz w:val="24"/>
+          <w:szCs w:val="24"/>
+          <w:u w:val="single"/>
+        </w:rPr>
+        <w:t xml:space="preserve">CPUE </w:t>
+      </w:r>
+    </w:p>
+    <w:p>
+      <w:pPr>
+        <w:contextualSpacing/>
+        <w:rPr>
+          <w:rFonts w:ascii="Times New Roman" w:hAnsi="Times New Roman" w:cs="Times New Roman"/>
+          <w:sz w:val="24"/>
+          <w:szCs w:val="24"/>
+        </w:rPr>
+      </w:pPr>
+      <w:r>
+        <w:rPr>
+          <w:rFonts w:ascii="Times New Roman" w:hAnsi="Times New Roman" w:cs="Times New Roman"/>
+          <w:sz w:val="24"/>
+          <w:szCs w:val="24"/>
+        </w:rPr>
+        <w:t>In Area 1 the 1992–</w:t>
+      </w:r>
+      <w:proofErr w:type="gramStart"/>
+      <w:r>
+        <w:rPr>
+          <w:rFonts w:ascii="Times New Roman" w:hAnsi="Times New Roman" w:cs="Times New Roman"/>
+          <w:sz w:val="24"/>
+          <w:szCs w:val="24"/>
+        </w:rPr>
+        <w:t>2016  average</w:t>
+      </w:r>
+      <w:proofErr w:type="gramEnd"/>
+      <w:r>
+        <w:rPr>
+          <w:rFonts w:ascii="Times New Roman" w:hAnsi="Times New Roman" w:cs="Times New Roman"/>
+          <w:sz w:val="24"/>
+          <w:szCs w:val="24"/>
+        </w:rPr>
+        <w:t xml:space="preserve"> CPUE of all sizes was 1.6 and larges 1.4.  T</w:t>
+      </w:r>
+      <w:r>
+        <w:rPr>
+          <w:rFonts w:ascii="Times New Roman" w:hAnsi="Times New Roman" w:cs="Times New Roman"/>
+          <w:sz w:val="24"/>
+          <w:szCs w:val="24"/>
+        </w:rPr>
+        <w:t xml:space="preserve">he </w:t>
+      </w:r>
+      <w:r>
+        <w:rPr>
+          <w:rFonts w:ascii="Times New Roman" w:hAnsi="Times New Roman" w:cs="Times New Roman"/>
+          <w:sz w:val="24"/>
+          <w:szCs w:val="24"/>
+        </w:rPr>
+        <w:t>catch rate increased dramatically in 2004.   Prior to 2004</w:t>
+      </w:r>
+      <w:r>
+        <w:rPr>
+          <w:rFonts w:ascii="Times New Roman" w:hAnsi="Times New Roman" w:cs="Times New Roman"/>
+          <w:sz w:val="24"/>
+          <w:szCs w:val="24"/>
+        </w:rPr>
+        <w:t xml:space="preserve"> the CPUE of larges fluctuated </w:t>
+      </w:r>
+      <w:proofErr w:type="gramStart"/>
+      <w:r>
+        <w:rPr>
+          <w:rFonts w:ascii="Times New Roman" w:hAnsi="Times New Roman" w:cs="Times New Roman"/>
+          <w:sz w:val="24"/>
+          <w:szCs w:val="24"/>
+        </w:rPr>
+        <w:t>around .</w:t>
+      </w:r>
+      <w:r>
+        <w:rPr>
+          <w:rFonts w:ascii="Times New Roman" w:hAnsi="Times New Roman" w:cs="Times New Roman"/>
+          <w:color w:val="C00000"/>
+          <w:sz w:val="24"/>
+          <w:szCs w:val="24"/>
+        </w:rPr>
+        <w:t>5</w:t>
+      </w:r>
+      <w:r>
+        <w:rPr>
+          <w:rFonts w:ascii="Times New Roman" w:hAnsi="Times New Roman" w:cs="Times New Roman"/>
+          <w:sz w:val="24"/>
+          <w:szCs w:val="24"/>
+        </w:rPr>
+        <w:t xml:space="preserve"> lb.pot</w:t>
+      </w:r>
+      <w:proofErr w:type="gramEnd"/>
+      <w:r>
+        <w:rPr>
+          <w:rFonts w:ascii="Times New Roman" w:hAnsi="Times New Roman" w:cs="Times New Roman"/>
+          <w:sz w:val="24"/>
+          <w:szCs w:val="24"/>
+        </w:rPr>
+        <w:t xml:space="preserve"> and never exceeded 1.</w:t>
+      </w:r>
+      <w:commentRangeStart w:id="0"/>
+      <w:r>
+        <w:rPr>
+          <w:rFonts w:ascii="Times New Roman" w:hAnsi="Times New Roman" w:cs="Times New Roman"/>
+          <w:color w:val="C00000"/>
+          <w:sz w:val="24"/>
+          <w:szCs w:val="24"/>
+        </w:rPr>
+        <w:t>1</w:t>
+      </w:r>
+      <w:commentRangeEnd w:id="0"/>
+      <w:r>
+        <w:rPr>
+          <w:rStyle w:val="CommentReference"/>
+        </w:rPr>
+        <w:commentReference w:id="0"/>
+      </w:r>
+      <w:r>
+        <w:rPr>
+          <w:rFonts w:ascii="Times New Roman" w:hAnsi="Times New Roman" w:cs="Times New Roman"/>
+          <w:sz w:val="24"/>
+          <w:szCs w:val="24"/>
+        </w:rPr>
+        <w:t>.   From 2004</w:t>
+      </w:r>
+      <w:r>
+        <w:rPr>
+          <w:rFonts w:ascii="Times New Roman" w:hAnsi="Times New Roman" w:cs="Times New Roman"/>
+          <w:sz w:val="24"/>
+          <w:szCs w:val="24"/>
+        </w:rPr>
+        <w:t xml:space="preserve"> to 2016 </w:t>
+      </w:r>
+      <w:proofErr w:type="gramStart"/>
+      <w:r>
+        <w:rPr>
+          <w:rFonts w:ascii="Times New Roman" w:hAnsi="Times New Roman" w:cs="Times New Roman"/>
+          <w:sz w:val="24"/>
+          <w:szCs w:val="24"/>
+        </w:rPr>
+        <w:t>CPUE  of</w:t>
+      </w:r>
+      <w:proofErr w:type="gramEnd"/>
+      <w:r>
+        <w:rPr>
+          <w:rFonts w:ascii="Times New Roman" w:hAnsi="Times New Roman" w:cs="Times New Roman"/>
+          <w:sz w:val="24"/>
+          <w:szCs w:val="24"/>
+        </w:rPr>
+        <w:t xml:space="preserve"> larges never </w:t>
+      </w:r>
+      <w:proofErr w:type="spellStart"/>
+      <w:r>
+        <w:rPr>
+          <w:rFonts w:ascii="Times New Roman" w:hAnsi="Times New Roman" w:cs="Times New Roman"/>
+          <w:sz w:val="24"/>
+          <w:szCs w:val="24"/>
+        </w:rPr>
+        <w:t>droped</w:t>
+      </w:r>
+      <w:proofErr w:type="spellEnd"/>
+      <w:r>
+        <w:rPr>
+          <w:rFonts w:ascii="Times New Roman" w:hAnsi="Times New Roman" w:cs="Times New Roman"/>
+          <w:sz w:val="24"/>
+          <w:szCs w:val="24"/>
+        </w:rPr>
+        <w:t xml:space="preserve"> below 1</w:t>
+      </w:r>
+      <w:r>
+        <w:rPr>
+          <w:rFonts w:ascii="Times New Roman" w:hAnsi="Times New Roman" w:cs="Times New Roman"/>
+          <w:color w:val="C00000"/>
+          <w:sz w:val="24"/>
+          <w:szCs w:val="24"/>
+        </w:rPr>
+        <w:t xml:space="preserve">.2 </w:t>
+      </w:r>
+      <w:proofErr w:type="spellStart"/>
+      <w:r>
+        <w:rPr>
+          <w:rFonts w:ascii="Times New Roman" w:hAnsi="Times New Roman" w:cs="Times New Roman"/>
+          <w:sz w:val="24"/>
+          <w:szCs w:val="24"/>
+        </w:rPr>
+        <w:t>lb</w:t>
+      </w:r>
+      <w:proofErr w:type="spellEnd"/>
+      <w:r>
+        <w:rPr>
+          <w:rFonts w:ascii="Times New Roman" w:hAnsi="Times New Roman" w:cs="Times New Roman"/>
+          <w:sz w:val="24"/>
+          <w:szCs w:val="24"/>
+        </w:rPr>
+        <w:t>/pot and averaged 2.</w:t>
+      </w:r>
+      <w:r>
+        <w:rPr>
+          <w:rFonts w:ascii="Times New Roman" w:hAnsi="Times New Roman" w:cs="Times New Roman"/>
+          <w:color w:val="C00000"/>
+          <w:sz w:val="24"/>
+          <w:szCs w:val="24"/>
+        </w:rPr>
+        <w:t>0</w:t>
+      </w:r>
+      <w:r>
+        <w:rPr>
+          <w:rFonts w:ascii="Times New Roman" w:hAnsi="Times New Roman" w:cs="Times New Roman"/>
+          <w:sz w:val="24"/>
+          <w:szCs w:val="24"/>
+        </w:rPr>
+        <w:t xml:space="preserve"> </w:t>
+      </w:r>
+      <w:proofErr w:type="spellStart"/>
+      <w:r>
+        <w:rPr>
+          <w:rFonts w:ascii="Times New Roman" w:hAnsi="Times New Roman" w:cs="Times New Roman"/>
+          <w:sz w:val="24"/>
+          <w:szCs w:val="24"/>
+        </w:rPr>
+        <w:t>lb</w:t>
+      </w:r>
+      <w:proofErr w:type="spellEnd"/>
+      <w:r>
+        <w:rPr>
+          <w:rFonts w:ascii="Times New Roman" w:hAnsi="Times New Roman" w:cs="Times New Roman"/>
+          <w:sz w:val="24"/>
+          <w:szCs w:val="24"/>
+        </w:rPr>
+        <w:t xml:space="preserve">/pot.  </w:t>
+      </w:r>
+      <w:proofErr w:type="gramStart"/>
+      <w:r>
+        <w:rPr>
+          <w:rFonts w:ascii="Times New Roman" w:hAnsi="Times New Roman" w:cs="Times New Roman"/>
+          <w:sz w:val="24"/>
+          <w:szCs w:val="24"/>
+        </w:rPr>
+        <w:t>S</w:t>
+      </w:r>
+      <w:r>
+        <w:rPr>
+          <w:rFonts w:ascii="Times New Roman" w:hAnsi="Times New Roman" w:cs="Times New Roman"/>
+          <w:sz w:val="24"/>
+          <w:szCs w:val="24"/>
+        </w:rPr>
+        <w:t>ome the</w:t>
+      </w:r>
+      <w:r>
+        <w:rPr>
+          <w:rFonts w:ascii="Times New Roman" w:hAnsi="Times New Roman" w:cs="Times New Roman"/>
+          <w:sz w:val="24"/>
+          <w:szCs w:val="24"/>
+        </w:rPr>
+        <w:t xml:space="preserve"> </w:t>
+      </w:r>
+      <w:proofErr w:type="spellStart"/>
+      <w:r>
+        <w:rPr>
+          <w:rFonts w:ascii="Times New Roman" w:hAnsi="Times New Roman" w:cs="Times New Roman"/>
+          <w:sz w:val="24"/>
+          <w:szCs w:val="24"/>
+        </w:rPr>
+        <w:t>interannual</w:t>
+      </w:r>
+      <w:proofErr w:type="spellEnd"/>
+      <w:r>
+        <w:rPr>
+          <w:rFonts w:ascii="Times New Roman" w:hAnsi="Times New Roman" w:cs="Times New Roman"/>
+          <w:sz w:val="24"/>
+          <w:szCs w:val="24"/>
+        </w:rPr>
+        <w:t xml:space="preserve"> variation apparent in the survey-wide values area also </w:t>
+      </w:r>
+      <w:r>
+        <w:rPr>
+          <w:rFonts w:ascii="Times New Roman" w:hAnsi="Times New Roman" w:cs="Times New Roman"/>
+          <w:sz w:val="24"/>
+          <w:szCs w:val="24"/>
+        </w:rPr>
         <w:lastRenderedPageBreak/>
-        <w:t xml:space="preserve">Area 1 </w:t>
-      </w:r>
-    </w:p>
-    <w:p>
-      <w:pPr>
-        <w:contextualSpacing/>
-        <w:rPr>
-          <w:rFonts w:ascii="Times New Roman" w:hAnsi="Times New Roman" w:cs="Times New Roman"/>
-          <w:i/>
-          <w:sz w:val="24"/>
-          <w:szCs w:val="24"/>
-          <w:u w:val="single"/>
-        </w:rPr>
-      </w:pPr>
-      <w:r>
-        <w:rPr>
-          <w:rFonts w:ascii="Times New Roman" w:hAnsi="Times New Roman" w:cs="Times New Roman"/>
-          <w:i/>
-          <w:sz w:val="24"/>
-          <w:szCs w:val="24"/>
-          <w:u w:val="single"/>
-        </w:rPr>
-        <w:t xml:space="preserve">CPUE </w:t>
-      </w:r>
-    </w:p>
-    <w:p>
-      <w:pPr>
-        <w:contextualSpacing/>
-        <w:rPr>
-          <w:rFonts w:ascii="Times New Roman" w:hAnsi="Times New Roman" w:cs="Times New Roman"/>
-          <w:sz w:val="24"/>
-          <w:szCs w:val="24"/>
-        </w:rPr>
-      </w:pPr>
-      <w:r>
-        <w:rPr>
-          <w:rFonts w:ascii="Times New Roman" w:hAnsi="Times New Roman" w:cs="Times New Roman"/>
-          <w:sz w:val="24"/>
-          <w:szCs w:val="24"/>
-        </w:rPr>
-        <w:t>In Area 1 the 1992–</w:t>
-      </w:r>
-      <w:proofErr w:type="gramStart"/>
-      <w:r>
-        <w:rPr>
-          <w:rFonts w:ascii="Times New Roman" w:hAnsi="Times New Roman" w:cs="Times New Roman"/>
-          <w:sz w:val="24"/>
-          <w:szCs w:val="24"/>
-        </w:rPr>
-        <w:t>2016  average</w:t>
-      </w:r>
-      <w:proofErr w:type="gramEnd"/>
-      <w:r>
-        <w:rPr>
-          <w:rFonts w:ascii="Times New Roman" w:hAnsi="Times New Roman" w:cs="Times New Roman"/>
-          <w:sz w:val="24"/>
-          <w:szCs w:val="24"/>
-        </w:rPr>
-        <w:t xml:space="preserve"> CPUE of all sizes was 1.6 and larges 1.4.  T</w:t>
-      </w:r>
-      <w:r>
-        <w:rPr>
-          <w:rFonts w:ascii="Times New Roman" w:hAnsi="Times New Roman" w:cs="Times New Roman"/>
-          <w:sz w:val="24"/>
-          <w:szCs w:val="24"/>
-        </w:rPr>
-        <w:t xml:space="preserve">he </w:t>
-      </w:r>
-      <w:r>
-        <w:rPr>
-          <w:rFonts w:ascii="Times New Roman" w:hAnsi="Times New Roman" w:cs="Times New Roman"/>
-          <w:sz w:val="24"/>
-          <w:szCs w:val="24"/>
-        </w:rPr>
-        <w:t>catch rate increased dramatically in 2004.   Prior to 2004</w:t>
-      </w:r>
-      <w:r>
-        <w:rPr>
-          <w:rFonts w:ascii="Times New Roman" w:hAnsi="Times New Roman" w:cs="Times New Roman"/>
-          <w:sz w:val="24"/>
-          <w:szCs w:val="24"/>
-        </w:rPr>
-        <w:t xml:space="preserve"> the CPUE of larges fluctuated </w:t>
-      </w:r>
-      <w:proofErr w:type="gramStart"/>
-      <w:r>
-        <w:rPr>
-          <w:rFonts w:ascii="Times New Roman" w:hAnsi="Times New Roman" w:cs="Times New Roman"/>
-          <w:sz w:val="24"/>
-          <w:szCs w:val="24"/>
-        </w:rPr>
-        <w:t>around .</w:t>
-      </w:r>
-      <w:r>
-        <w:rPr>
-          <w:rFonts w:ascii="Times New Roman" w:hAnsi="Times New Roman" w:cs="Times New Roman"/>
-          <w:color w:val="C00000"/>
-          <w:sz w:val="24"/>
-          <w:szCs w:val="24"/>
-        </w:rPr>
-        <w:t>5</w:t>
-      </w:r>
-      <w:r>
-        <w:rPr>
-          <w:rFonts w:ascii="Times New Roman" w:hAnsi="Times New Roman" w:cs="Times New Roman"/>
-          <w:sz w:val="24"/>
-          <w:szCs w:val="24"/>
-        </w:rPr>
-        <w:t xml:space="preserve"> lb.pot</w:t>
-      </w:r>
-      <w:proofErr w:type="gramEnd"/>
-      <w:r>
-        <w:rPr>
-          <w:rFonts w:ascii="Times New Roman" w:hAnsi="Times New Roman" w:cs="Times New Roman"/>
-          <w:sz w:val="24"/>
-          <w:szCs w:val="24"/>
-        </w:rPr>
-        <w:t xml:space="preserve"> and never exceeded 1.</w:t>
-      </w:r>
-      <w:commentRangeStart w:id="1"/>
-      <w:r>
-        <w:rPr>
-          <w:rFonts w:ascii="Times New Roman" w:hAnsi="Times New Roman" w:cs="Times New Roman"/>
-          <w:color w:val="C00000"/>
-          <w:sz w:val="24"/>
-          <w:szCs w:val="24"/>
-        </w:rPr>
-        <w:t>1</w:t>
-      </w:r>
-      <w:commentRangeEnd w:id="1"/>
-      <w:r>
-        <w:rPr>
-          <w:rStyle w:val="CommentReference"/>
-        </w:rPr>
-        <w:commentReference w:id="1"/>
-      </w:r>
-      <w:r>
-        <w:rPr>
-          <w:rFonts w:ascii="Times New Roman" w:hAnsi="Times New Roman" w:cs="Times New Roman"/>
-          <w:sz w:val="24"/>
-          <w:szCs w:val="24"/>
-        </w:rPr>
-        <w:t>.   From 2004</w:t>
-      </w:r>
-      <w:r>
-        <w:rPr>
-          <w:rFonts w:ascii="Times New Roman" w:hAnsi="Times New Roman" w:cs="Times New Roman"/>
-          <w:sz w:val="24"/>
-          <w:szCs w:val="24"/>
-        </w:rPr>
-        <w:t xml:space="preserve"> to 2016 </w:t>
-      </w:r>
-      <w:proofErr w:type="gramStart"/>
-      <w:r>
-        <w:rPr>
-          <w:rFonts w:ascii="Times New Roman" w:hAnsi="Times New Roman" w:cs="Times New Roman"/>
-          <w:sz w:val="24"/>
-          <w:szCs w:val="24"/>
-        </w:rPr>
-        <w:t>CPUE  of</w:t>
-      </w:r>
-      <w:proofErr w:type="gramEnd"/>
-      <w:r>
-        <w:rPr>
-          <w:rFonts w:ascii="Times New Roman" w:hAnsi="Times New Roman" w:cs="Times New Roman"/>
-          <w:sz w:val="24"/>
-          <w:szCs w:val="24"/>
-        </w:rPr>
-        <w:t xml:space="preserve"> larges never </w:t>
-      </w:r>
-      <w:proofErr w:type="spellStart"/>
-      <w:r>
-        <w:rPr>
-          <w:rFonts w:ascii="Times New Roman" w:hAnsi="Times New Roman" w:cs="Times New Roman"/>
-          <w:sz w:val="24"/>
-          <w:szCs w:val="24"/>
-        </w:rPr>
-        <w:t>droped</w:t>
-      </w:r>
-      <w:proofErr w:type="spellEnd"/>
-      <w:r>
-        <w:rPr>
-          <w:rFonts w:ascii="Times New Roman" w:hAnsi="Times New Roman" w:cs="Times New Roman"/>
-          <w:sz w:val="24"/>
-          <w:szCs w:val="24"/>
-        </w:rPr>
-        <w:t xml:space="preserve"> below 1</w:t>
-      </w:r>
-      <w:r>
-        <w:rPr>
-          <w:rFonts w:ascii="Times New Roman" w:hAnsi="Times New Roman" w:cs="Times New Roman"/>
-          <w:color w:val="C00000"/>
-          <w:sz w:val="24"/>
-          <w:szCs w:val="24"/>
-        </w:rPr>
-        <w:t xml:space="preserve">.2 </w:t>
-      </w:r>
-      <w:proofErr w:type="spellStart"/>
-      <w:r>
-        <w:rPr>
-          <w:rFonts w:ascii="Times New Roman" w:hAnsi="Times New Roman" w:cs="Times New Roman"/>
-          <w:sz w:val="24"/>
-          <w:szCs w:val="24"/>
-        </w:rPr>
-        <w:t>lb</w:t>
-      </w:r>
-      <w:proofErr w:type="spellEnd"/>
-      <w:r>
-        <w:rPr>
-          <w:rFonts w:ascii="Times New Roman" w:hAnsi="Times New Roman" w:cs="Times New Roman"/>
-          <w:sz w:val="24"/>
-          <w:szCs w:val="24"/>
-        </w:rPr>
-        <w:t>/pot and averaged 2.</w:t>
-      </w:r>
-      <w:r>
-        <w:rPr>
-          <w:rFonts w:ascii="Times New Roman" w:hAnsi="Times New Roman" w:cs="Times New Roman"/>
-          <w:color w:val="C00000"/>
-          <w:sz w:val="24"/>
-          <w:szCs w:val="24"/>
-        </w:rPr>
-        <w:t>0</w:t>
-      </w:r>
-      <w:r>
-        <w:rPr>
-          <w:rFonts w:ascii="Times New Roman" w:hAnsi="Times New Roman" w:cs="Times New Roman"/>
-          <w:sz w:val="24"/>
-          <w:szCs w:val="24"/>
-        </w:rPr>
-        <w:t xml:space="preserve"> </w:t>
-      </w:r>
-      <w:proofErr w:type="spellStart"/>
-      <w:r>
-        <w:rPr>
-          <w:rFonts w:ascii="Times New Roman" w:hAnsi="Times New Roman" w:cs="Times New Roman"/>
-          <w:sz w:val="24"/>
-          <w:szCs w:val="24"/>
-        </w:rPr>
-        <w:t>lb</w:t>
-      </w:r>
-      <w:proofErr w:type="spellEnd"/>
-      <w:r>
-        <w:rPr>
-          <w:rFonts w:ascii="Times New Roman" w:hAnsi="Times New Roman" w:cs="Times New Roman"/>
-          <w:sz w:val="24"/>
-          <w:szCs w:val="24"/>
-        </w:rPr>
-        <w:t xml:space="preserve">/pot.  </w:t>
-      </w:r>
-      <w:proofErr w:type="gramStart"/>
-      <w:r>
-        <w:rPr>
-          <w:rFonts w:ascii="Times New Roman" w:hAnsi="Times New Roman" w:cs="Times New Roman"/>
-          <w:sz w:val="24"/>
-          <w:szCs w:val="24"/>
-        </w:rPr>
-        <w:t>S</w:t>
-      </w:r>
-      <w:r>
-        <w:rPr>
-          <w:rFonts w:ascii="Times New Roman" w:hAnsi="Times New Roman" w:cs="Times New Roman"/>
-          <w:sz w:val="24"/>
-          <w:szCs w:val="24"/>
-        </w:rPr>
-        <w:t>ome the</w:t>
-      </w:r>
-      <w:r>
-        <w:rPr>
-          <w:rFonts w:ascii="Times New Roman" w:hAnsi="Times New Roman" w:cs="Times New Roman"/>
-          <w:sz w:val="24"/>
-          <w:szCs w:val="24"/>
-        </w:rPr>
-        <w:t xml:space="preserve"> </w:t>
-      </w:r>
-      <w:proofErr w:type="spellStart"/>
-      <w:r>
-        <w:rPr>
-          <w:rFonts w:ascii="Times New Roman" w:hAnsi="Times New Roman" w:cs="Times New Roman"/>
-          <w:sz w:val="24"/>
-          <w:szCs w:val="24"/>
-        </w:rPr>
-        <w:t>interannual</w:t>
-      </w:r>
-      <w:proofErr w:type="spellEnd"/>
-      <w:r>
-        <w:rPr>
-          <w:rFonts w:ascii="Times New Roman" w:hAnsi="Times New Roman" w:cs="Times New Roman"/>
-          <w:sz w:val="24"/>
-          <w:szCs w:val="24"/>
-        </w:rPr>
-        <w:t xml:space="preserve"> variation apparent in the survey-wide values area also apparent in the area-1 </w:t>
+        <w:t xml:space="preserve">apparent in the area-1 </w:t>
       </w:r>
       <w:r>
         <w:rPr>
@@ -6538,6 +6538,1159 @@
         </w:rPr>
         <w:t xml:space="preserve">In 2016 modes were present at 27, 34, and 47mm.   </w:t>
       </w:r>
+    </w:p>
+    <w:p>
+      <w:pPr>
+        <w:contextualSpacing/>
+        <w:jc w:val="center"/>
+        <w:rPr>
+          <w:rFonts w:ascii="Times New Roman" w:hAnsi="Times New Roman" w:cs="Times New Roman"/>
+          <w:b/>
+          <w:sz w:val="24"/>
+          <w:szCs w:val="24"/>
+        </w:rPr>
+      </w:pPr>
+      <w:r>
+        <w:rPr>
+          <w:rFonts w:ascii="Times New Roman" w:hAnsi="Times New Roman" w:cs="Times New Roman"/>
+          <w:b/>
+          <w:sz w:val="24"/>
+          <w:szCs w:val="24"/>
+        </w:rPr>
+        <w:lastRenderedPageBreak/>
+        <w:t>Discussion</w:t>
+      </w:r>
+    </w:p>
+    <w:p>
+      <w:pPr>
+        <w:contextualSpacing/>
+        <w:rPr>
+          <w:rFonts w:ascii="Times New Roman" w:hAnsi="Times New Roman" w:cs="Times New Roman"/>
+          <w:i/>
+          <w:sz w:val="24"/>
+          <w:szCs w:val="24"/>
+        </w:rPr>
+      </w:pPr>
+      <w:r>
+        <w:rPr>
+          <w:rFonts w:ascii="Times New Roman" w:hAnsi="Times New Roman" w:cs="Times New Roman"/>
+          <w:i/>
+          <w:sz w:val="24"/>
+          <w:szCs w:val="24"/>
+        </w:rPr>
+        <w:t>CPUE survey-wide</w:t>
+      </w:r>
+    </w:p>
+    <w:p>
+      <w:pPr>
+        <w:contextualSpacing/>
+        <w:rPr>
+          <w:rFonts w:ascii="Times New Roman" w:hAnsi="Times New Roman" w:cs="Times New Roman"/>
+          <w:sz w:val="24"/>
+          <w:szCs w:val="24"/>
+        </w:rPr>
+      </w:pPr>
+      <w:r>
+        <w:rPr>
+          <w:rFonts w:ascii="Times New Roman" w:hAnsi="Times New Roman" w:cs="Times New Roman"/>
+          <w:sz w:val="24"/>
+          <w:szCs w:val="24"/>
+        </w:rPr>
+        <w:t xml:space="preserve">Survey-wide CPUE of both large and </w:t>
+      </w:r>
+      <w:proofErr w:type="spellStart"/>
+      <w:r>
+        <w:rPr>
+          <w:rFonts w:ascii="Times New Roman" w:hAnsi="Times New Roman" w:cs="Times New Roman"/>
+          <w:sz w:val="24"/>
+          <w:szCs w:val="24"/>
+        </w:rPr>
+        <w:t>alls</w:t>
+      </w:r>
+      <w:proofErr w:type="spellEnd"/>
+      <w:r>
+        <w:rPr>
+          <w:rFonts w:ascii="Times New Roman" w:hAnsi="Times New Roman" w:cs="Times New Roman"/>
+          <w:sz w:val="24"/>
+          <w:szCs w:val="24"/>
+        </w:rPr>
+        <w:t xml:space="preserve"> has generally increased over the 1992 to 2016 time series.   When the </w:t>
+      </w:r>
+      <w:r>
+        <w:rPr>
+          <w:rFonts w:ascii="Times New Roman" w:hAnsi="Times New Roman" w:cs="Times New Roman"/>
+          <w:sz w:val="24"/>
+          <w:szCs w:val="24"/>
+        </w:rPr>
+        <w:t xml:space="preserve">CPUE of all sizes from </w:t>
+      </w:r>
+      <w:r>
+        <w:rPr>
+          <w:rFonts w:ascii="Times New Roman" w:hAnsi="Times New Roman" w:cs="Times New Roman"/>
+          <w:sz w:val="24"/>
+          <w:szCs w:val="24"/>
+        </w:rPr>
+        <w:t>first three years of the survey</w:t>
+      </w:r>
+      <w:r>
+        <w:rPr>
+          <w:rFonts w:ascii="Times New Roman" w:hAnsi="Times New Roman" w:cs="Times New Roman"/>
+          <w:sz w:val="24"/>
+          <w:szCs w:val="24"/>
+        </w:rPr>
+        <w:t xml:space="preserve"> (1989–1991) are considered</w:t>
+      </w:r>
+      <w:r>
+        <w:rPr>
+          <w:rFonts w:ascii="Times New Roman" w:hAnsi="Times New Roman" w:cs="Times New Roman"/>
+          <w:sz w:val="24"/>
+          <w:szCs w:val="24"/>
+        </w:rPr>
+        <w:t xml:space="preserve"> - </w:t>
+      </w:r>
+      <w:r>
+        <w:rPr>
+          <w:rFonts w:ascii="Times New Roman" w:hAnsi="Times New Roman" w:cs="Times New Roman"/>
+          <w:sz w:val="24"/>
+          <w:szCs w:val="24"/>
+        </w:rPr>
+        <w:t xml:space="preserve">1.3, 0.9, and 1.3 </w:t>
+      </w:r>
+      <w:proofErr w:type="spellStart"/>
+      <w:r>
+        <w:rPr>
+          <w:rFonts w:ascii="Times New Roman" w:hAnsi="Times New Roman" w:cs="Times New Roman"/>
+          <w:sz w:val="24"/>
+          <w:szCs w:val="24"/>
+        </w:rPr>
+        <w:t>lbs</w:t>
+      </w:r>
+      <w:proofErr w:type="spellEnd"/>
+      <w:r>
+        <w:rPr>
+          <w:rFonts w:ascii="Times New Roman" w:hAnsi="Times New Roman" w:cs="Times New Roman"/>
+          <w:sz w:val="24"/>
+          <w:szCs w:val="24"/>
+        </w:rPr>
+        <w:t xml:space="preserve">/pot </w:t>
+      </w:r>
+      <w:proofErr w:type="gramStart"/>
+      <w:r>
+        <w:rPr>
+          <w:rFonts w:ascii="Times New Roman" w:hAnsi="Times New Roman" w:cs="Times New Roman"/>
+          <w:sz w:val="24"/>
+          <w:szCs w:val="24"/>
+        </w:rPr>
+        <w:t xml:space="preserve">- </w:t>
+      </w:r>
+      <w:r>
+        <w:rPr>
+          <w:rFonts w:ascii="Times New Roman" w:hAnsi="Times New Roman" w:cs="Times New Roman"/>
+          <w:sz w:val="24"/>
+          <w:szCs w:val="24"/>
+        </w:rPr>
+        <w:t xml:space="preserve"> a</w:t>
+      </w:r>
+      <w:proofErr w:type="gramEnd"/>
+      <w:r>
+        <w:rPr>
+          <w:rFonts w:ascii="Times New Roman" w:hAnsi="Times New Roman" w:cs="Times New Roman"/>
+          <w:sz w:val="24"/>
+          <w:szCs w:val="24"/>
+        </w:rPr>
+        <w:t xml:space="preserve"> general decline </w:t>
+      </w:r>
+      <w:r>
+        <w:rPr>
+          <w:rFonts w:ascii="Times New Roman" w:hAnsi="Times New Roman" w:cs="Times New Roman"/>
+          <w:sz w:val="24"/>
+          <w:szCs w:val="24"/>
+        </w:rPr>
+        <w:t>in CPUE is evident from 89 to 1998, followed by a general increase from 1998 to2016.</w:t>
+      </w:r>
+      <w:r>
+        <w:rPr>
+          <w:rFonts w:ascii="Times New Roman" w:hAnsi="Times New Roman" w:cs="Times New Roman"/>
+          <w:sz w:val="24"/>
+          <w:szCs w:val="24"/>
+        </w:rPr>
+        <w:t xml:space="preserve"> </w:t>
+      </w:r>
+      <w:r>
+        <w:rPr>
+          <w:rFonts w:ascii="Times New Roman" w:hAnsi="Times New Roman" w:cs="Times New Roman"/>
+          <w:sz w:val="24"/>
+          <w:szCs w:val="24"/>
+        </w:rPr>
+        <w:t xml:space="preserve">  Those first three years are not included in this report because of substantive differences in methods, and should only be compared results from later years with </w:t>
+      </w:r>
+      <w:commentRangeStart w:id="1"/>
+      <w:r>
+        <w:rPr>
+          <w:rFonts w:ascii="Times New Roman" w:hAnsi="Times New Roman" w:cs="Times New Roman"/>
+          <w:sz w:val="24"/>
+          <w:szCs w:val="24"/>
+        </w:rPr>
+        <w:t>caution</w:t>
+      </w:r>
+      <w:commentRangeEnd w:id="1"/>
+      <w:r>
+        <w:rPr>
+          <w:rStyle w:val="CommentReference"/>
+        </w:rPr>
+        <w:commentReference w:id="1"/>
+      </w:r>
+      <w:r>
+        <w:rPr>
+          <w:rFonts w:ascii="Times New Roman" w:hAnsi="Times New Roman" w:cs="Times New Roman"/>
+          <w:sz w:val="24"/>
+          <w:szCs w:val="24"/>
+        </w:rPr>
+        <w:t xml:space="preserve">.  </w:t>
+      </w:r>
+    </w:p>
+    <w:p>
+      <w:pPr>
+        <w:contextualSpacing/>
+        <w:rPr>
+          <w:rFonts w:ascii="Times New Roman" w:hAnsi="Times New Roman" w:cs="Times New Roman"/>
+          <w:sz w:val="24"/>
+          <w:szCs w:val="24"/>
+        </w:rPr>
+      </w:pPr>
+    </w:p>
+    <w:p>
+      <w:pPr>
+        <w:contextualSpacing/>
+        <w:rPr>
+          <w:rFonts w:ascii="Times New Roman" w:hAnsi="Times New Roman" w:cs="Times New Roman"/>
+          <w:sz w:val="24"/>
+          <w:szCs w:val="24"/>
+        </w:rPr>
+      </w:pPr>
+      <w:r>
+        <w:rPr>
+          <w:rFonts w:ascii="Times New Roman" w:hAnsi="Times New Roman" w:cs="Times New Roman"/>
+          <w:sz w:val="24"/>
+          <w:szCs w:val="24"/>
+        </w:rPr>
+        <w:t xml:space="preserve">Ideally CPUE from the virgin unexploited biomass would </w:t>
+      </w:r>
+      <w:r>
+        <w:rPr>
+          <w:rFonts w:ascii="Times New Roman" w:hAnsi="Times New Roman" w:cs="Times New Roman"/>
+          <w:sz w:val="24"/>
+          <w:szCs w:val="24"/>
+        </w:rPr>
+        <w:t xml:space="preserve">be available as a baseline comparison for the current survey results.  Unfortunately, this </w:t>
+      </w:r>
+      <w:proofErr w:type="spellStart"/>
+      <w:r>
+        <w:rPr>
+          <w:rFonts w:ascii="Times New Roman" w:hAnsi="Times New Roman" w:cs="Times New Roman"/>
+          <w:sz w:val="24"/>
+          <w:szCs w:val="24"/>
+        </w:rPr>
+        <w:t>suvey</w:t>
+      </w:r>
+      <w:proofErr w:type="spellEnd"/>
+      <w:r>
+        <w:rPr>
+          <w:rFonts w:ascii="Times New Roman" w:hAnsi="Times New Roman" w:cs="Times New Roman"/>
+          <w:sz w:val="24"/>
+          <w:szCs w:val="24"/>
+        </w:rPr>
+        <w:t xml:space="preserve"> only began immediately following the </w:t>
+      </w:r>
+      <w:r>
+        <w:rPr>
+          <w:rFonts w:ascii="Times New Roman" w:hAnsi="Times New Roman" w:cs="Times New Roman"/>
+          <w:sz w:val="24"/>
+          <w:szCs w:val="24"/>
+        </w:rPr>
+        <w:t>collapse of the commercial fishery in the 1980’s</w:t>
+      </w:r>
+      <w:r>
+        <w:rPr>
+          <w:rFonts w:ascii="Times New Roman" w:hAnsi="Times New Roman" w:cs="Times New Roman"/>
+          <w:sz w:val="24"/>
+          <w:szCs w:val="24"/>
+        </w:rPr>
+        <w:t xml:space="preserve">, thus it is difficult to ascertain where the current abundance stands relative to the unexploited abundance or even to the abundance during the height of the commercial fishery in the 1980’s.  Never the less, </w:t>
+      </w:r>
+      <w:proofErr w:type="gramStart"/>
+      <w:r>
+        <w:rPr>
+          <w:rFonts w:ascii="Times New Roman" w:hAnsi="Times New Roman" w:cs="Times New Roman"/>
+          <w:sz w:val="24"/>
+          <w:szCs w:val="24"/>
+        </w:rPr>
+        <w:t xml:space="preserve">1.3 </w:t>
+      </w:r>
+      <w:proofErr w:type="spellStart"/>
+      <w:r>
+        <w:rPr>
+          <w:rFonts w:ascii="Times New Roman" w:hAnsi="Times New Roman" w:cs="Times New Roman"/>
+          <w:sz w:val="24"/>
+          <w:szCs w:val="24"/>
+        </w:rPr>
+        <w:t>lb</w:t>
+      </w:r>
+      <w:proofErr w:type="spellEnd"/>
+      <w:r>
+        <w:rPr>
+          <w:rFonts w:ascii="Times New Roman" w:hAnsi="Times New Roman" w:cs="Times New Roman"/>
+          <w:sz w:val="24"/>
+          <w:szCs w:val="24"/>
+        </w:rPr>
+        <w:t>/pot</w:t>
+      </w:r>
+      <w:proofErr w:type="gramEnd"/>
+      <w:r>
+        <w:rPr>
+          <w:rFonts w:ascii="Times New Roman" w:hAnsi="Times New Roman" w:cs="Times New Roman"/>
+          <w:sz w:val="24"/>
+          <w:szCs w:val="24"/>
+        </w:rPr>
+        <w:t xml:space="preserve"> has been tentatively suggested as a target threshold necessary for a commercial fishery.   This threshold is the 1989 and 1991 survey value and near the 1992 to 2016 </w:t>
+      </w:r>
+      <w:proofErr w:type="spellStart"/>
+      <w:r>
+        <w:rPr>
+          <w:rFonts w:ascii="Times New Roman" w:hAnsi="Times New Roman" w:cs="Times New Roman"/>
+          <w:sz w:val="24"/>
+          <w:szCs w:val="24"/>
+        </w:rPr>
+        <w:t>longterm</w:t>
+      </w:r>
+      <w:proofErr w:type="spellEnd"/>
+      <w:r>
+        <w:rPr>
+          <w:rFonts w:ascii="Times New Roman" w:hAnsi="Times New Roman" w:cs="Times New Roman"/>
+          <w:sz w:val="24"/>
+          <w:szCs w:val="24"/>
+        </w:rPr>
+        <w:t xml:space="preserve"> average.  The survey CPUE has been above this threshold every year since 2004.    </w:t>
+      </w:r>
+    </w:p>
+    <w:p>
+      <w:pPr>
+        <w:contextualSpacing/>
+        <w:rPr>
+          <w:rFonts w:ascii="Times New Roman" w:hAnsi="Times New Roman" w:cs="Times New Roman"/>
+          <w:sz w:val="24"/>
+          <w:szCs w:val="24"/>
+        </w:rPr>
+      </w:pPr>
+    </w:p>
+    <w:p>
+      <w:pPr>
+        <w:contextualSpacing/>
+        <w:rPr>
+          <w:rFonts w:ascii="Times New Roman" w:hAnsi="Times New Roman" w:cs="Times New Roman"/>
+          <w:i/>
+          <w:sz w:val="24"/>
+          <w:szCs w:val="24"/>
+        </w:rPr>
+      </w:pPr>
+      <w:r>
+        <w:rPr>
+          <w:rFonts w:ascii="Times New Roman" w:hAnsi="Times New Roman" w:cs="Times New Roman"/>
+          <w:i/>
+          <w:sz w:val="24"/>
+          <w:szCs w:val="24"/>
+        </w:rPr>
+        <w:t>Trends since reopening</w:t>
+      </w:r>
+      <w:r>
+        <w:rPr>
+          <w:rFonts w:ascii="Times New Roman" w:hAnsi="Times New Roman" w:cs="Times New Roman"/>
+          <w:i/>
+          <w:sz w:val="24"/>
+          <w:szCs w:val="24"/>
+        </w:rPr>
+        <w:t xml:space="preserve"> Com Fishery </w:t>
+      </w:r>
+    </w:p>
+    <w:p>
+      <w:pPr>
+        <w:contextualSpacing/>
+        <w:rPr>
+          <w:rFonts w:ascii="Times New Roman" w:hAnsi="Times New Roman" w:cs="Times New Roman"/>
+          <w:sz w:val="24"/>
+          <w:szCs w:val="24"/>
+        </w:rPr>
+      </w:pPr>
+      <w:r>
+        <w:rPr>
+          <w:rFonts w:ascii="Times New Roman" w:hAnsi="Times New Roman" w:cs="Times New Roman"/>
+          <w:sz w:val="24"/>
+          <w:szCs w:val="24"/>
+        </w:rPr>
+        <w:t>The decline in CPUE larges, mean size, and proportion of fema</w:t>
+      </w:r>
+      <w:r>
+        <w:rPr>
+          <w:rFonts w:ascii="Times New Roman" w:hAnsi="Times New Roman" w:cs="Times New Roman"/>
+          <w:sz w:val="24"/>
+          <w:szCs w:val="24"/>
+        </w:rPr>
+        <w:t xml:space="preserve">les </w:t>
+      </w:r>
+      <w:r>
+        <w:rPr>
+          <w:rFonts w:ascii="Times New Roman" w:hAnsi="Times New Roman" w:cs="Times New Roman"/>
+          <w:sz w:val="24"/>
+          <w:szCs w:val="24"/>
+        </w:rPr>
+        <w:t>observed</w:t>
+      </w:r>
+      <w:r>
+        <w:rPr>
+          <w:rFonts w:ascii="Times New Roman" w:hAnsi="Times New Roman" w:cs="Times New Roman"/>
+          <w:sz w:val="24"/>
+          <w:szCs w:val="24"/>
+        </w:rPr>
+        <w:t xml:space="preserve"> from 2011–2015 may be </w:t>
+      </w:r>
+      <w:r>
+        <w:rPr>
+          <w:rFonts w:ascii="Times New Roman" w:hAnsi="Times New Roman" w:cs="Times New Roman"/>
+          <w:sz w:val="24"/>
+          <w:szCs w:val="24"/>
+        </w:rPr>
+        <w:t xml:space="preserve">cause for some concern.   </w:t>
+      </w:r>
+      <w:r>
+        <w:rPr>
+          <w:rFonts w:ascii="Times New Roman" w:hAnsi="Times New Roman" w:cs="Times New Roman"/>
+          <w:sz w:val="24"/>
+          <w:szCs w:val="24"/>
+        </w:rPr>
+        <w:t xml:space="preserve">Viewed by themselves, the decrease in mean size and proportion female could be caused by either an increased abundance of small shrimp or a decrease abundance of large shrimp.  However the decline in CPUE large indicates the latter was operative.   </w:t>
+      </w:r>
+      <w:r>
+        <w:rPr>
+          <w:rFonts w:ascii="Times New Roman" w:hAnsi="Times New Roman" w:cs="Times New Roman"/>
+          <w:sz w:val="24"/>
+          <w:szCs w:val="24"/>
+        </w:rPr>
+        <w:t xml:space="preserve">This </w:t>
+      </w:r>
+      <w:r>
+        <w:rPr>
+          <w:rFonts w:ascii="Times New Roman" w:hAnsi="Times New Roman" w:cs="Times New Roman"/>
+          <w:sz w:val="24"/>
+          <w:szCs w:val="24"/>
+        </w:rPr>
+        <w:t>downward trend coincided</w:t>
+      </w:r>
+      <w:r>
+        <w:rPr>
+          <w:rFonts w:ascii="Times New Roman" w:hAnsi="Times New Roman" w:cs="Times New Roman"/>
+          <w:sz w:val="24"/>
+          <w:szCs w:val="24"/>
+        </w:rPr>
+        <w:t xml:space="preserve"> with </w:t>
+      </w:r>
+      <w:r>
+        <w:rPr>
+          <w:rFonts w:ascii="Times New Roman" w:hAnsi="Times New Roman" w:cs="Times New Roman"/>
+          <w:sz w:val="24"/>
+          <w:szCs w:val="24"/>
+        </w:rPr>
+        <w:t xml:space="preserve">the </w:t>
+      </w:r>
+      <w:r>
+        <w:rPr>
+          <w:rFonts w:ascii="Times New Roman" w:hAnsi="Times New Roman" w:cs="Times New Roman"/>
+          <w:sz w:val="24"/>
+          <w:szCs w:val="24"/>
+        </w:rPr>
+        <w:t xml:space="preserve">reopening of the current </w:t>
+      </w:r>
+      <w:r>
+        <w:rPr>
+          <w:rFonts w:ascii="Times New Roman" w:hAnsi="Times New Roman" w:cs="Times New Roman"/>
+          <w:sz w:val="24"/>
+          <w:szCs w:val="24"/>
+        </w:rPr>
+        <w:t>commercial</w:t>
+      </w:r>
+      <w:r>
+        <w:rPr>
+          <w:rFonts w:ascii="Times New Roman" w:hAnsi="Times New Roman" w:cs="Times New Roman"/>
+          <w:sz w:val="24"/>
+          <w:szCs w:val="24"/>
+        </w:rPr>
+        <w:t xml:space="preserve"> fishery in 2010.  </w:t>
+      </w:r>
+      <w:r>
+        <w:rPr>
+          <w:rFonts w:ascii="Times New Roman" w:hAnsi="Times New Roman" w:cs="Times New Roman"/>
+          <w:sz w:val="24"/>
+          <w:szCs w:val="24"/>
+        </w:rPr>
+        <w:t>The non-commercial harvest appears to have substantially increased around the same time</w:t>
+      </w:r>
+      <w:r>
+        <w:rPr>
+          <w:rFonts w:ascii="Times New Roman" w:hAnsi="Times New Roman" w:cs="Times New Roman"/>
+          <w:sz w:val="24"/>
+          <w:szCs w:val="24"/>
+        </w:rPr>
+        <w:t xml:space="preserve"> as well</w:t>
+      </w:r>
+      <w:r>
+        <w:rPr>
+          <w:rFonts w:ascii="Times New Roman" w:hAnsi="Times New Roman" w:cs="Times New Roman"/>
+          <w:sz w:val="24"/>
+          <w:szCs w:val="24"/>
+        </w:rPr>
+        <w:t xml:space="preserve">. </w:t>
+      </w:r>
+      <w:r>
+        <w:rPr>
+          <w:rFonts w:ascii="Times New Roman" w:hAnsi="Times New Roman" w:cs="Times New Roman"/>
+          <w:sz w:val="24"/>
+          <w:szCs w:val="24"/>
+        </w:rPr>
+        <w:t xml:space="preserve">Non-commercial harvest is </w:t>
+      </w:r>
+      <w:r>
+        <w:rPr>
+          <w:rFonts w:ascii="Times New Roman" w:hAnsi="Times New Roman" w:cs="Times New Roman"/>
+          <w:sz w:val="24"/>
+          <w:szCs w:val="24"/>
+        </w:rPr>
+        <w:t xml:space="preserve">unknown </w:t>
+      </w:r>
+      <w:r>
+        <w:rPr>
+          <w:rFonts w:ascii="Times New Roman" w:hAnsi="Times New Roman" w:cs="Times New Roman"/>
+          <w:sz w:val="24"/>
+          <w:szCs w:val="24"/>
+        </w:rPr>
+        <w:t xml:space="preserve">for 2006–2008, however </w:t>
+      </w:r>
+      <w:r>
+        <w:rPr>
+          <w:rFonts w:ascii="Times New Roman" w:hAnsi="Times New Roman" w:cs="Times New Roman"/>
+          <w:sz w:val="24"/>
+          <w:szCs w:val="24"/>
+        </w:rPr>
+        <w:t>the 2009 documented harvest was nearly twice that documented in earlier years (2002</w:t>
+      </w:r>
+      <w:r>
+        <w:rPr>
+          <w:rFonts w:ascii="Times New Roman" w:hAnsi="Times New Roman" w:cs="Times New Roman"/>
+          <w:sz w:val="24"/>
+          <w:szCs w:val="24"/>
+        </w:rPr>
+        <w:softHyphen/>
+        <w:t>–2005).</w:t>
+      </w:r>
+      <w:r>
+        <w:rPr>
+          <w:rFonts w:ascii="Times New Roman" w:hAnsi="Times New Roman" w:cs="Times New Roman"/>
+          <w:sz w:val="24"/>
+          <w:szCs w:val="24"/>
+        </w:rPr>
+        <w:t xml:space="preserve">  The 2016 survey ally these concerns </w:t>
+      </w:r>
+      <w:r>
+        <w:rPr>
+          <w:rFonts w:ascii="Times New Roman" w:hAnsi="Times New Roman" w:cs="Times New Roman"/>
+          <w:sz w:val="24"/>
+          <w:szCs w:val="24"/>
+        </w:rPr>
+        <w:t xml:space="preserve">somewhat </w:t>
+      </w:r>
+      <w:r>
+        <w:rPr>
+          <w:rFonts w:ascii="Times New Roman" w:hAnsi="Times New Roman" w:cs="Times New Roman"/>
+          <w:sz w:val="24"/>
+          <w:szCs w:val="24"/>
+        </w:rPr>
+        <w:t xml:space="preserve">when the </w:t>
+      </w:r>
+      <w:r>
+        <w:rPr>
+          <w:rFonts w:ascii="Times New Roman" w:hAnsi="Times New Roman" w:cs="Times New Roman"/>
+          <w:sz w:val="24"/>
+          <w:szCs w:val="24"/>
+        </w:rPr>
+        <w:t>downward</w:t>
+      </w:r>
+      <w:r>
+        <w:rPr>
+          <w:rFonts w:ascii="Times New Roman" w:hAnsi="Times New Roman" w:cs="Times New Roman"/>
+          <w:sz w:val="24"/>
+          <w:szCs w:val="24"/>
+        </w:rPr>
+        <w:t xml:space="preserve"> trend in all 3 metrics reversed.   In particular</w:t>
+      </w:r>
+      <w:r>
+        <w:rPr>
+          <w:rFonts w:ascii="Times New Roman" w:hAnsi="Times New Roman" w:cs="Times New Roman"/>
+          <w:sz w:val="24"/>
+          <w:szCs w:val="24"/>
+        </w:rPr>
+        <w:t>,</w:t>
+      </w:r>
+      <w:r>
+        <w:rPr>
+          <w:rFonts w:ascii="Times New Roman" w:hAnsi="Times New Roman" w:cs="Times New Roman"/>
+          <w:sz w:val="24"/>
+          <w:szCs w:val="24"/>
+        </w:rPr>
+        <w:t xml:space="preserve"> the 2016 survey</w:t>
+      </w:r>
+      <w:r>
+        <w:rPr>
+          <w:rFonts w:ascii="Times New Roman" w:hAnsi="Times New Roman" w:cs="Times New Roman"/>
+          <w:sz w:val="24"/>
+          <w:szCs w:val="24"/>
+        </w:rPr>
+        <w:t>-</w:t>
+      </w:r>
+      <w:r>
+        <w:rPr>
+          <w:rFonts w:ascii="Times New Roman" w:hAnsi="Times New Roman" w:cs="Times New Roman"/>
+          <w:sz w:val="24"/>
+          <w:szCs w:val="24"/>
+        </w:rPr>
+        <w:t xml:space="preserve">wide CPUE </w:t>
+      </w:r>
+      <w:r>
+        <w:rPr>
+          <w:rFonts w:ascii="Times New Roman" w:hAnsi="Times New Roman" w:cs="Times New Roman"/>
+          <w:sz w:val="24"/>
+          <w:szCs w:val="24"/>
+        </w:rPr>
+        <w:t xml:space="preserve">was the highest on record.    </w:t>
+      </w:r>
+      <w:r>
+        <w:rPr>
+          <w:rFonts w:ascii="Times New Roman" w:hAnsi="Times New Roman" w:cs="Times New Roman"/>
+          <w:sz w:val="24"/>
+          <w:szCs w:val="24"/>
+        </w:rPr>
+        <w:t xml:space="preserve"> </w:t>
+      </w:r>
+    </w:p>
+    <w:p>
+      <w:pPr>
+        <w:contextualSpacing/>
+        <w:rPr>
+          <w:rFonts w:ascii="Times New Roman" w:hAnsi="Times New Roman" w:cs="Times New Roman"/>
+          <w:sz w:val="24"/>
+          <w:szCs w:val="24"/>
+        </w:rPr>
+      </w:pPr>
+    </w:p>
+    <w:p>
+      <w:pPr>
+        <w:contextualSpacing/>
+        <w:rPr>
+          <w:rFonts w:ascii="Times New Roman" w:hAnsi="Times New Roman" w:cs="Times New Roman"/>
+          <w:i/>
+          <w:sz w:val="24"/>
+          <w:szCs w:val="24"/>
+        </w:rPr>
+      </w:pPr>
+      <w:r>
+        <w:rPr>
+          <w:rFonts w:ascii="Times New Roman" w:hAnsi="Times New Roman" w:cs="Times New Roman"/>
+          <w:i/>
+          <w:sz w:val="24"/>
+          <w:szCs w:val="24"/>
+        </w:rPr>
+        <w:t>Size-</w:t>
+      </w:r>
+      <w:proofErr w:type="spellStart"/>
+      <w:r>
+        <w:rPr>
+          <w:rFonts w:ascii="Times New Roman" w:hAnsi="Times New Roman" w:cs="Times New Roman"/>
+          <w:i/>
+          <w:sz w:val="24"/>
+          <w:szCs w:val="24"/>
+        </w:rPr>
+        <w:t>Freq</w:t>
+      </w:r>
+      <w:proofErr w:type="spellEnd"/>
+      <w:r>
+        <w:rPr>
+          <w:rFonts w:ascii="Times New Roman" w:hAnsi="Times New Roman" w:cs="Times New Roman"/>
+          <w:i/>
+          <w:sz w:val="24"/>
+          <w:szCs w:val="24"/>
+        </w:rPr>
+        <w:t xml:space="preserve"> distributions </w:t>
+      </w:r>
+    </w:p>
+    <w:p>
+      <w:pPr>
+        <w:contextualSpacing/>
+        <w:rPr>
+          <w:rFonts w:ascii="Times New Roman" w:hAnsi="Times New Roman" w:cs="Times New Roman"/>
+          <w:sz w:val="24"/>
+          <w:szCs w:val="24"/>
+        </w:rPr>
+      </w:pPr>
+      <w:proofErr w:type="gramStart"/>
+      <w:r>
+        <w:rPr>
+          <w:rFonts w:ascii="Times New Roman" w:hAnsi="Times New Roman" w:cs="Times New Roman"/>
+          <w:sz w:val="24"/>
+          <w:szCs w:val="24"/>
+        </w:rPr>
+        <w:t xml:space="preserve">The progression </w:t>
+      </w:r>
+      <w:r>
+        <w:rPr>
+          <w:rFonts w:ascii="Times New Roman" w:hAnsi="Times New Roman" w:cs="Times New Roman"/>
+          <w:sz w:val="24"/>
+          <w:szCs w:val="24"/>
+        </w:rPr>
+        <w:t xml:space="preserve">in modes seen the size frequency distributions, suggest a mean growth rate of approximately 2 to 3mm/ </w:t>
+      </w:r>
+      <w:proofErr w:type="spellStart"/>
+      <w:r>
+        <w:rPr>
+          <w:rFonts w:ascii="Times New Roman" w:hAnsi="Times New Roman" w:cs="Times New Roman"/>
+          <w:sz w:val="24"/>
+          <w:szCs w:val="24"/>
+        </w:rPr>
+        <w:t>yr</w:t>
+      </w:r>
+      <w:proofErr w:type="spellEnd"/>
+      <w:r>
+        <w:rPr>
+          <w:rFonts w:ascii="Times New Roman" w:hAnsi="Times New Roman" w:cs="Times New Roman"/>
+          <w:sz w:val="24"/>
+          <w:szCs w:val="24"/>
+        </w:rPr>
+        <w:t xml:space="preserve"> for the size range 25 to 45 mm.</w:t>
+      </w:r>
+      <w:proofErr w:type="gramEnd"/>
+      <w:r>
+        <w:rPr>
+          <w:rFonts w:ascii="Times New Roman" w:hAnsi="Times New Roman" w:cs="Times New Roman"/>
+          <w:sz w:val="24"/>
+          <w:szCs w:val="24"/>
+        </w:rPr>
+        <w:t xml:space="preserve">  This is </w:t>
+      </w:r>
+      <w:r>
+        <w:rPr>
+          <w:rFonts w:ascii="Times New Roman" w:hAnsi="Times New Roman" w:cs="Times New Roman"/>
+          <w:sz w:val="24"/>
+          <w:szCs w:val="24"/>
+        </w:rPr>
+        <w:t xml:space="preserve">growth rate is </w:t>
+      </w:r>
+      <w:r>
+        <w:rPr>
+          <w:rFonts w:ascii="Times New Roman" w:hAnsi="Times New Roman" w:cs="Times New Roman"/>
+          <w:sz w:val="24"/>
+          <w:szCs w:val="24"/>
+        </w:rPr>
+        <w:t>roughly consistent with the 3mm/</w:t>
+      </w:r>
+      <w:proofErr w:type="spellStart"/>
+      <w:r>
+        <w:rPr>
+          <w:rFonts w:ascii="Times New Roman" w:hAnsi="Times New Roman" w:cs="Times New Roman"/>
+          <w:sz w:val="24"/>
+          <w:szCs w:val="24"/>
+        </w:rPr>
+        <w:t>yr</w:t>
+      </w:r>
+      <w:proofErr w:type="spellEnd"/>
+      <w:r>
+        <w:rPr>
+          <w:rFonts w:ascii="Times New Roman" w:hAnsi="Times New Roman" w:cs="Times New Roman"/>
+          <w:sz w:val="24"/>
+          <w:szCs w:val="24"/>
+        </w:rPr>
+        <w:t xml:space="preserve"> reported for tagged shrimp in Prince William Sound (</w:t>
+      </w:r>
+      <w:proofErr w:type="spellStart"/>
+      <w:r>
+        <w:rPr>
+          <w:rFonts w:ascii="Times New Roman" w:hAnsi="Times New Roman" w:cs="Times New Roman"/>
+          <w:sz w:val="24"/>
+          <w:szCs w:val="24"/>
+        </w:rPr>
+        <w:t>Kimker</w:t>
+      </w:r>
+      <w:proofErr w:type="spellEnd"/>
+      <w:r>
+        <w:rPr>
+          <w:rFonts w:ascii="Times New Roman" w:hAnsi="Times New Roman" w:cs="Times New Roman"/>
+          <w:sz w:val="24"/>
+          <w:szCs w:val="24"/>
+        </w:rPr>
+        <w:t xml:space="preserve"> et al. 1996).   </w:t>
+      </w:r>
+    </w:p>
+    <w:p>
+      <w:pPr>
+        <w:contextualSpacing/>
+        <w:rPr>
+          <w:rFonts w:ascii="Times New Roman" w:hAnsi="Times New Roman" w:cs="Times New Roman"/>
+          <w:sz w:val="24"/>
+          <w:szCs w:val="24"/>
+        </w:rPr>
+      </w:pPr>
+    </w:p>
+    <w:p>
+      <w:pPr>
+        <w:contextualSpacing/>
+        <w:rPr>
+          <w:rFonts w:ascii="Times New Roman" w:hAnsi="Times New Roman" w:cs="Times New Roman"/>
+          <w:i/>
+          <w:sz w:val="24"/>
+          <w:szCs w:val="24"/>
+        </w:rPr>
+      </w:pPr>
+      <w:r>
+        <w:rPr>
+          <w:rFonts w:ascii="Times New Roman" w:hAnsi="Times New Roman" w:cs="Times New Roman"/>
+          <w:i/>
+          <w:sz w:val="24"/>
+          <w:szCs w:val="24"/>
+        </w:rPr>
+        <w:t xml:space="preserve">Comparison </w:t>
+      </w:r>
+      <w:proofErr w:type="gramStart"/>
+      <w:r>
+        <w:rPr>
+          <w:rFonts w:ascii="Times New Roman" w:hAnsi="Times New Roman" w:cs="Times New Roman"/>
+          <w:i/>
+          <w:sz w:val="24"/>
+          <w:szCs w:val="24"/>
+        </w:rPr>
+        <w:t>Between</w:t>
+      </w:r>
+      <w:proofErr w:type="gramEnd"/>
+      <w:r>
+        <w:rPr>
+          <w:rFonts w:ascii="Times New Roman" w:hAnsi="Times New Roman" w:cs="Times New Roman"/>
+          <w:i/>
+          <w:sz w:val="24"/>
+          <w:szCs w:val="24"/>
+        </w:rPr>
+        <w:t xml:space="preserve"> Areas</w:t>
+      </w:r>
+    </w:p>
+    <w:p>
+      <w:pPr>
+        <w:contextualSpacing/>
+        <w:rPr>
+          <w:rFonts w:ascii="Times New Roman" w:hAnsi="Times New Roman" w:cs="Times New Roman"/>
+          <w:sz w:val="24"/>
+          <w:szCs w:val="24"/>
+        </w:rPr>
+      </w:pPr>
+      <w:r>
+        <w:rPr>
+          <w:rFonts w:ascii="Times New Roman" w:hAnsi="Times New Roman" w:cs="Times New Roman"/>
+          <w:sz w:val="24"/>
+          <w:szCs w:val="24"/>
+        </w:rPr>
+        <w:t xml:space="preserve">Surveyed </w:t>
+      </w:r>
+      <w:r>
+        <w:rPr>
+          <w:rFonts w:ascii="Times New Roman" w:hAnsi="Times New Roman" w:cs="Times New Roman"/>
+          <w:sz w:val="24"/>
+          <w:szCs w:val="24"/>
+        </w:rPr>
+        <w:t>CPUE of l</w:t>
+      </w:r>
+      <w:r>
+        <w:rPr>
+          <w:rFonts w:ascii="Times New Roman" w:hAnsi="Times New Roman" w:cs="Times New Roman"/>
+          <w:sz w:val="24"/>
+          <w:szCs w:val="24"/>
+        </w:rPr>
+        <w:t xml:space="preserve">arge shrimp decreased across the 3 areas from north to south.   Most of the </w:t>
+      </w:r>
+      <w:r>
+        <w:rPr>
+          <w:rFonts w:ascii="Times New Roman" w:hAnsi="Times New Roman" w:cs="Times New Roman"/>
+          <w:sz w:val="24"/>
+          <w:szCs w:val="24"/>
+        </w:rPr>
+        <w:t>differences</w:t>
+      </w:r>
+      <w:r>
+        <w:rPr>
+          <w:rFonts w:ascii="Times New Roman" w:hAnsi="Times New Roman" w:cs="Times New Roman"/>
+          <w:sz w:val="24"/>
+          <w:szCs w:val="24"/>
+        </w:rPr>
+        <w:t xml:space="preserve"> can be attributed </w:t>
+      </w:r>
+      <w:r>
+        <w:rPr>
+          <w:rFonts w:ascii="Times New Roman" w:hAnsi="Times New Roman" w:cs="Times New Roman"/>
+          <w:sz w:val="24"/>
+          <w:szCs w:val="24"/>
+        </w:rPr>
+        <w:t xml:space="preserve">to varying recoveries from the 1998 low.   While the CPUE of all 3 areas was roughly similar prior to 1998, in the following years saw a large increase in CPUE in </w:t>
+      </w:r>
+      <w:r>
+        <w:rPr>
+          <w:rFonts w:ascii="Times New Roman" w:hAnsi="Times New Roman" w:cs="Times New Roman"/>
+          <w:sz w:val="24"/>
+          <w:szCs w:val="24"/>
+        </w:rPr>
+        <w:lastRenderedPageBreak/>
+        <w:t>area 1, a moderate increase in area 2 and only a minor increase in Area 3.   Of the 3, Area 3 is cause for</w:t>
+      </w:r>
+      <w:r>
+        <w:rPr>
+          <w:rFonts w:ascii="Times New Roman" w:hAnsi="Times New Roman" w:cs="Times New Roman"/>
+          <w:sz w:val="24"/>
+          <w:szCs w:val="24"/>
+        </w:rPr>
+        <w:t xml:space="preserve"> most conservation concern with a mostly flat trend in CPUE over the survey’s history as compared to the general upward trend in the other two areas. </w:t>
+      </w:r>
+      <w:r>
+        <w:rPr>
+          <w:rFonts w:ascii="Times New Roman" w:hAnsi="Times New Roman" w:cs="Times New Roman"/>
+          <w:sz w:val="24"/>
+          <w:szCs w:val="24"/>
+        </w:rPr>
+        <w:t xml:space="preserve">  </w:t>
+      </w:r>
+      <w:r>
+        <w:rPr>
+          <w:rFonts w:ascii="Times New Roman" w:hAnsi="Times New Roman" w:cs="Times New Roman"/>
+          <w:sz w:val="24"/>
+          <w:szCs w:val="24"/>
+        </w:rPr>
+        <w:t xml:space="preserve">Shrimp </w:t>
+      </w:r>
+      <w:proofErr w:type="gramStart"/>
+      <w:r>
+        <w:rPr>
+          <w:rFonts w:ascii="Times New Roman" w:hAnsi="Times New Roman" w:cs="Times New Roman"/>
+          <w:sz w:val="24"/>
+          <w:szCs w:val="24"/>
+        </w:rPr>
+        <w:t xml:space="preserve">surveyed </w:t>
+      </w:r>
+      <w:r>
+        <w:rPr>
+          <w:rFonts w:ascii="Times New Roman" w:hAnsi="Times New Roman" w:cs="Times New Roman"/>
+          <w:sz w:val="24"/>
+          <w:szCs w:val="24"/>
+        </w:rPr>
+        <w:t xml:space="preserve"> in</w:t>
+      </w:r>
+      <w:proofErr w:type="gramEnd"/>
+      <w:r>
+        <w:rPr>
+          <w:rFonts w:ascii="Times New Roman" w:hAnsi="Times New Roman" w:cs="Times New Roman"/>
+          <w:sz w:val="24"/>
+          <w:szCs w:val="24"/>
+        </w:rPr>
+        <w:t xml:space="preserve"> Area 1 were slightly larger (~3mm) than those in the other two areas.    </w:t>
+      </w:r>
+    </w:p>
+    <w:p>
+      <w:pPr>
+        <w:contextualSpacing/>
+        <w:rPr>
+          <w:rFonts w:ascii="Times New Roman" w:hAnsi="Times New Roman" w:cs="Times New Roman"/>
+          <w:sz w:val="24"/>
+          <w:szCs w:val="24"/>
+        </w:rPr>
+      </w:pPr>
+    </w:p>
+    <w:p>
+      <w:pPr>
+        <w:contextualSpacing/>
+        <w:rPr>
+          <w:rFonts w:ascii="Times New Roman" w:hAnsi="Times New Roman" w:cs="Times New Roman"/>
+          <w:sz w:val="24"/>
+          <w:szCs w:val="24"/>
+        </w:rPr>
+      </w:pPr>
+      <w:r>
+        <w:rPr>
+          <w:rFonts w:ascii="Times New Roman" w:hAnsi="Times New Roman" w:cs="Times New Roman"/>
+          <w:sz w:val="24"/>
+          <w:szCs w:val="24"/>
+        </w:rPr>
+        <w:t xml:space="preserve">Differences in commercial fishery performance between the 3 areas mirrored those seen in the survey, with CPUE averaged over years decreasing from north to south at 2.0, 1.7 and 1.0 </w:t>
+      </w:r>
+      <w:proofErr w:type="spellStart"/>
+      <w:r>
+        <w:rPr>
+          <w:rFonts w:ascii="Times New Roman" w:hAnsi="Times New Roman" w:cs="Times New Roman"/>
+          <w:sz w:val="24"/>
+          <w:szCs w:val="24"/>
+        </w:rPr>
+        <w:t>lb</w:t>
+      </w:r>
+      <w:proofErr w:type="spellEnd"/>
+      <w:r>
+        <w:rPr>
+          <w:rFonts w:ascii="Times New Roman" w:hAnsi="Times New Roman" w:cs="Times New Roman"/>
+          <w:sz w:val="24"/>
+          <w:szCs w:val="24"/>
+        </w:rPr>
+        <w:t xml:space="preserve">/pot </w:t>
+      </w:r>
+      <w:r>
+        <w:rPr>
+          <w:rFonts w:ascii="Times New Roman" w:hAnsi="Times New Roman" w:cs="Times New Roman"/>
+          <w:sz w:val="24"/>
+          <w:szCs w:val="24"/>
+        </w:rPr>
+        <w:t>for Areas 1</w:t>
+      </w:r>
+      <w:proofErr w:type="gramStart"/>
+      <w:r>
+        <w:rPr>
+          <w:rFonts w:ascii="Times New Roman" w:hAnsi="Times New Roman" w:cs="Times New Roman"/>
+          <w:sz w:val="24"/>
+          <w:szCs w:val="24"/>
+        </w:rPr>
+        <w:t>,2</w:t>
+      </w:r>
+      <w:proofErr w:type="gramEnd"/>
+      <w:r>
+        <w:rPr>
+          <w:rFonts w:ascii="Times New Roman" w:hAnsi="Times New Roman" w:cs="Times New Roman"/>
+          <w:sz w:val="24"/>
+          <w:szCs w:val="24"/>
+        </w:rPr>
+        <w:t xml:space="preserve"> and 3 respectively.   </w:t>
+      </w:r>
+      <w:r>
+        <w:rPr>
+          <w:rFonts w:ascii="Times New Roman" w:hAnsi="Times New Roman" w:cs="Times New Roman"/>
+          <w:sz w:val="24"/>
+          <w:szCs w:val="24"/>
+        </w:rPr>
+        <w:t xml:space="preserve">No clear </w:t>
+      </w:r>
+      <w:proofErr w:type="spellStart"/>
+      <w:r>
+        <w:rPr>
+          <w:rFonts w:ascii="Times New Roman" w:hAnsi="Times New Roman" w:cs="Times New Roman"/>
+          <w:sz w:val="24"/>
+          <w:szCs w:val="24"/>
+        </w:rPr>
+        <w:t>interannual</w:t>
+      </w:r>
+      <w:proofErr w:type="spellEnd"/>
+      <w:r>
+        <w:rPr>
+          <w:rFonts w:ascii="Times New Roman" w:hAnsi="Times New Roman" w:cs="Times New Roman"/>
+          <w:sz w:val="24"/>
+          <w:szCs w:val="24"/>
+        </w:rPr>
+        <w:t xml:space="preserve"> trends in CPUE are evident in the commercial data, however sample sizes are limited</w:t>
+      </w:r>
+      <w:r>
+        <w:rPr>
+          <w:rFonts w:ascii="Times New Roman" w:hAnsi="Times New Roman" w:cs="Times New Roman"/>
+          <w:sz w:val="24"/>
+          <w:szCs w:val="24"/>
+        </w:rPr>
+        <w:t xml:space="preserve">.  Since </w:t>
+      </w:r>
+      <w:r>
+        <w:rPr>
+          <w:rFonts w:ascii="Times New Roman" w:hAnsi="Times New Roman" w:cs="Times New Roman"/>
+          <w:sz w:val="24"/>
+          <w:szCs w:val="24"/>
+        </w:rPr>
+        <w:t>reopening</w:t>
+      </w:r>
+      <w:r>
+        <w:rPr>
+          <w:rFonts w:ascii="Times New Roman" w:hAnsi="Times New Roman" w:cs="Times New Roman"/>
+          <w:sz w:val="24"/>
+          <w:szCs w:val="24"/>
+        </w:rPr>
+        <w:t xml:space="preserve"> in 2010 the </w:t>
+      </w:r>
+      <w:r>
+        <w:rPr>
+          <w:rFonts w:ascii="Times New Roman" w:hAnsi="Times New Roman" w:cs="Times New Roman"/>
+          <w:sz w:val="24"/>
+          <w:szCs w:val="24"/>
+        </w:rPr>
+        <w:t xml:space="preserve">fishery </w:t>
+      </w:r>
+      <w:r>
+        <w:rPr>
+          <w:rFonts w:ascii="Times New Roman" w:hAnsi="Times New Roman" w:cs="Times New Roman"/>
+          <w:sz w:val="24"/>
+          <w:szCs w:val="24"/>
+        </w:rPr>
+        <w:t>has been prosecuted 3 years in</w:t>
+      </w:r>
+      <w:r>
+        <w:rPr>
+          <w:rFonts w:ascii="Times New Roman" w:hAnsi="Times New Roman" w:cs="Times New Roman"/>
+          <w:sz w:val="24"/>
+          <w:szCs w:val="24"/>
+        </w:rPr>
+        <w:t xml:space="preserve"> Area 1 and only two years in </w:t>
+      </w:r>
+      <w:r>
+        <w:rPr>
+          <w:rFonts w:ascii="Times New Roman" w:hAnsi="Times New Roman" w:cs="Times New Roman"/>
+          <w:sz w:val="24"/>
+          <w:szCs w:val="24"/>
+        </w:rPr>
+        <w:t xml:space="preserve">each of areas </w:t>
+      </w:r>
+      <w:r>
+        <w:rPr>
+          <w:rFonts w:ascii="Times New Roman" w:hAnsi="Times New Roman" w:cs="Times New Roman"/>
+          <w:sz w:val="24"/>
+          <w:szCs w:val="24"/>
+        </w:rPr>
+        <w:t>2</w:t>
+      </w:r>
+      <w:r>
+        <w:rPr>
+          <w:rFonts w:ascii="Times New Roman" w:hAnsi="Times New Roman" w:cs="Times New Roman"/>
+          <w:sz w:val="24"/>
+          <w:szCs w:val="24"/>
+        </w:rPr>
+        <w:t xml:space="preserve"> and 3.</w:t>
+      </w:r>
+      <w:r>
+        <w:rPr>
+          <w:rFonts w:ascii="Times New Roman" w:hAnsi="Times New Roman" w:cs="Times New Roman"/>
+          <w:sz w:val="24"/>
+          <w:szCs w:val="24"/>
+        </w:rPr>
+        <w:t xml:space="preserve"> </w:t>
+      </w:r>
+    </w:p>
+    <w:p>
+      <w:pPr>
+        <w:contextualSpacing/>
+        <w:rPr>
+          <w:rFonts w:ascii="Times New Roman" w:hAnsi="Times New Roman" w:cs="Times New Roman"/>
+          <w:sz w:val="24"/>
+          <w:szCs w:val="24"/>
+        </w:rPr>
+      </w:pPr>
+      <w:bookmarkStart w:id="2" w:name="_GoBack"/>
+      <w:bookmarkEnd w:id="2"/>
     </w:p>
     <w:sectPr>
       <w:pgSz w:w="12240" w:h="15840"/>
@@ -6551,7 +7704,7 @@
 
 <file path=word/comments.xml><?xml version="1.0" encoding="utf-8"?>
 <w:comments xmlns:wpc="http://schemas.microsoft.com/office/word/2010/wordprocessingCanvas" xmlns:mc="http://schemas.openxmlformats.org/markup-compatibility/2006" xmlns:o="urn:schemas-microsoft-com:office:office" xmlns:r="http://schemas.openxmlformats.org/officeDocument/2006/relationships" xmlns:m="http://schemas.openxmlformats.org/officeDocument/2006/math" xmlns:v="urn:schemas-microsoft-com:vml" xmlns:wp14="http://schemas.microsoft.com/office/word/2010/wordprocessingDrawing" xmlns:wp="http://schemas.openxmlformats.org/drawingml/2006/wordprocessingDrawing" xmlns:w10="urn:schemas-microsoft-com:office:word" xmlns:w="http://schemas.openxmlformats.org/wordprocessingml/2006/main" xmlns:w14="http://schemas.microsoft.com/office/word/2010/wordml" xmlns:wpg="http://schemas.microsoft.com/office/word/2010/wordprocessingGroup" xmlns:wpi="http://schemas.microsoft.com/office/word/2010/wordprocessingInk" xmlns:wne="http://schemas.microsoft.com/office/word/2006/wordml" xmlns:wps="http://schemas.microsoft.com/office/word/2010/wordprocessingShape" mc:Ignorable="w14 wp14">
-  <w:comment w:id="1" w:author="Mumm, Joshua D" w:date="2017-10-19T15:39:00Z" w:initials="MJD(">
+  <w:comment w:id="0" w:author="Mumm, Joshua D" w:date="2017-10-19T15:39:00Z" w:initials="MJD(">
     <w:p>
       <w:pPr>
         <w:pStyle w:val="CommentText"/>
@@ -6572,6 +7725,43 @@
       <w:proofErr w:type="spellEnd"/>
       <w:r>
         <w:t xml:space="preserve"> from tables for now. </w:t>
+      </w:r>
+    </w:p>
+  </w:comment>
+  <w:comment w:id="1" w:author="Mumm, Joshua D" w:date="2017-10-20T12:02:00Z" w:initials="MJD(">
+    <w:p>
+      <w:pPr>
+        <w:pStyle w:val="CommentText"/>
+      </w:pPr>
+      <w:r>
+        <w:rPr>
+          <w:rStyle w:val="CommentReference"/>
+        </w:rPr>
+        <w:annotationRef/>
+      </w:r>
+      <w:r>
+        <w:t>Also data are housed somewhere else, and trou</w:t>
+      </w:r>
+      <w:r>
+        <w:t xml:space="preserve">bles </w:t>
+      </w:r>
+      <w:r>
+        <w:t>Marg</w:t>
+      </w:r>
+      <w:r>
+        <w:t xml:space="preserve"> report</w:t>
+      </w:r>
+      <w:r>
+        <w:t>ed</w:t>
+      </w:r>
+      <w:r>
+        <w:t xml:space="preserve"> </w:t>
+      </w:r>
+      <w:r>
+        <w:t xml:space="preserve">troubles </w:t>
+      </w:r>
+      <w:r>
+        <w:t xml:space="preserve">deciphering them. </w:t>
       </w:r>
     </w:p>
   </w:comment>
@@ -6873,6 +8063,16 @@
       <w:szCs w:val="20"/>
     </w:rPr>
   </w:style>
+  <w:style w:type="paragraph" w:styleId="Revision">
+    <w:name w:val="Revision"/>
+    <w:hidden/>
+    <w:uiPriority w:val="99"/>
+    <w:semiHidden/>
+    <w:rsid w:val="00374B7C"/>
+    <w:pPr>
+      <w:spacing w:after="0" w:line="240" w:lineRule="auto"/>
+    </w:pPr>
+  </w:style>
 </w:styles>
 </file>
 
@@ -7170,6 +8370,16 @@
       <w:sz w:val="20"/>
       <w:szCs w:val="20"/>
     </w:rPr>
+  </w:style>
+  <w:style w:type="paragraph" w:styleId="Revision">
+    <w:name w:val="Revision"/>
+    <w:hidden/>
+    <w:uiPriority w:val="99"/>
+    <w:semiHidden/>
+    <w:rsid w:val="00374B7C"/>
+    <w:pPr>
+      <w:spacing w:after="0" w:line="240" w:lineRule="auto"/>
+    </w:pPr>
   </w:style>
 </w:styles>
 </file>

</xml_diff>